<commit_message>
Remove the logo at the footer
</commit_message>
<xml_diff>
--- a/_extensions/aagi/docx-report/aagi-docx-report-template.docx
+++ b/_extensions/aagi/docx-report/aagi-docx-report-template.docx
@@ -74,6 +74,7 @@
       <w:sdtPr>
         <w:rPr>
           <w:rFonts w:asciiTheme="minorHAnsi" w:eastAsiaTheme="minorHAnsi" w:hAnsiTheme="minorHAnsi" w:cstheme="minorBidi"/>
+          <w:b w:val="0"/>
           <w:color w:val="auto"/>
           <w:sz w:val="24"/>
           <w:szCs w:val="24"/>
@@ -516,13 +517,28 @@
           <w:rStyle w:val="VerbatimChar"/>
           <w:color w:val="262625"/>
         </w:rPr>
-        <w:t xml:space="preserve"> Verbatim Char </w:t>
-      </w:r>
-      <w:r>
-        <w:rPr>
-          <w:color w:val="262625"/>
-        </w:rPr>
-        <w:t xml:space="preserve"> .    </w:t>
+        <w:t xml:space="preserve"> Verbatim </w:t>
+      </w:r>
+      <w:proofErr w:type="gramStart"/>
+      <w:r>
+        <w:rPr>
+          <w:rStyle w:val="VerbatimChar"/>
+          <w:color w:val="262625"/>
+        </w:rPr>
+        <w:t xml:space="preserve">Char </w:t>
+      </w:r>
+      <w:r>
+        <w:rPr>
+          <w:color w:val="262625"/>
+        </w:rPr>
+        <w:t xml:space="preserve"> .</w:t>
+      </w:r>
+      <w:proofErr w:type="gramEnd"/>
+      <w:r>
+        <w:rPr>
+          <w:color w:val="262625"/>
+        </w:rPr>
+        <w:t xml:space="preserve">    </w:t>
       </w:r>
       <w:hyperlink r:id="rId11">
         <w:r>
@@ -705,7 +721,21 @@
         <w:rPr>
           <w:color w:val="262625"/>
         </w:rPr>
-        <w:t xml:space="preserve"> DefinitionTerm </w:t>
+        <w:t xml:space="preserve"> </w:t>
+      </w:r>
+      <w:proofErr w:type="spellStart"/>
+      <w:r>
+        <w:rPr>
+          <w:color w:val="262625"/>
+        </w:rPr>
+        <w:t>DefinitionTerm</w:t>
+      </w:r>
+      <w:proofErr w:type="spellEnd"/>
+      <w:r>
+        <w:rPr>
+          <w:color w:val="262625"/>
+        </w:rPr>
+        <w:t xml:space="preserve"> </w:t>
       </w:r>
     </w:p>
     <w:p>
@@ -733,7 +763,21 @@
         <w:rPr>
           <w:color w:val="262625"/>
         </w:rPr>
-        <w:t xml:space="preserve"> DefinitionTerm </w:t>
+        <w:t xml:space="preserve"> </w:t>
+      </w:r>
+      <w:proofErr w:type="spellStart"/>
+      <w:r>
+        <w:rPr>
+          <w:color w:val="262625"/>
+        </w:rPr>
+        <w:t>DefinitionTerm</w:t>
+      </w:r>
+      <w:proofErr w:type="spellEnd"/>
+      <w:r>
+        <w:rPr>
+          <w:color w:val="262625"/>
+        </w:rPr>
+        <w:t xml:space="preserve"> </w:t>
       </w:r>
     </w:p>
     <w:p>
@@ -800,7 +844,7 @@
 <w:ftr xmlns:wpc="http://schemas.microsoft.com/office/word/2010/wordprocessingCanvas" xmlns:cx="http://schemas.microsoft.com/office/drawing/2014/chartex" xmlns:cx1="http://schemas.microsoft.com/office/drawing/2015/9/8/chartex" xmlns:cx2="http://schemas.microsoft.com/office/drawing/2015/10/21/chartex" xmlns:cx3="http://schemas.microsoft.com/office/drawing/2016/5/9/chartex" xmlns:cx4="http://schemas.microsoft.com/office/drawing/2016/5/10/chartex" xmlns:cx5="http://schemas.microsoft.com/office/drawing/2016/5/11/chartex" xmlns:cx6="http://schemas.microsoft.com/office/drawing/2016/5/12/chartex" xmlns:cx7="http://schemas.microsoft.com/office/drawing/2016/5/13/chartex" xmlns:cx8="http://schemas.microsoft.com/office/drawing/2016/5/14/chartex" xmlns:mc="http://schemas.openxmlformats.org/markup-compatibility/2006" xmlns:aink="http://schemas.microsoft.com/office/drawing/2016/ink" xmlns:am3d="http://schemas.microsoft.com/office/drawing/2017/model3d" xmlns:o="urn:schemas-microsoft-com:office:office" xmlns:oel="http://schemas.microsoft.com/office/2019/extlst" xmlns:r="http://schemas.openxmlformats.org/officeDocument/2006/relationships" xmlns:m="http://schemas.openxmlformats.org/officeDocument/2006/math" xmlns:v="urn:schemas-microsoft-com:vml" xmlns:wp14="http://schemas.microsoft.com/office/word/2010/wordprocessingDrawing" xmlns:wp="http://schemas.openxmlformats.org/drawingml/2006/wordprocessingDrawing" xmlns:w10="urn:schemas-microsoft-com:office:word" xmlns:w="http://schemas.openxmlformats.org/wordprocessingml/2006/main" xmlns:w14="http://schemas.microsoft.com/office/word/2010/wordml" xmlns:w15="http://schemas.microsoft.com/office/word/2012/wordml" xmlns:w16cex="http://schemas.microsoft.com/office/word/2018/wordml/cex" xmlns:w16cid="http://schemas.microsoft.com/office/word/2016/wordml/cid" xmlns:w16="http://schemas.microsoft.com/office/word/2018/wordml" xmlns:w16du="http://schemas.microsoft.com/office/word/2023/wordml/word16du" xmlns:w16sdtdh="http://schemas.microsoft.com/office/word/2020/wordml/sdtdatahash" xmlns:w16se="http://schemas.microsoft.com/office/word/2015/wordml/symex" xmlns:wpg="http://schemas.microsoft.com/office/word/2010/wordprocessingGroup" xmlns:wpi="http://schemas.microsoft.com/office/word/2010/wordprocessingInk" xmlns:wne="http://schemas.microsoft.com/office/word/2006/wordml" xmlns:wps="http://schemas.microsoft.com/office/word/2010/wordprocessingShape" mc:Ignorable="w14 w15 w16se w16cid w16 w16cex w16sdtdh w16du wp14">
   <w:sdt>
     <w:sdtPr>
-      <w:id w:val="372272297"/>
+      <w:id w:val="-799988121"/>
       <w:docPartObj>
         <w:docPartGallery w:val="Page Numbers (Bottom of Page)"/>
         <w:docPartUnique/>
@@ -808,119 +852,35 @@
     </w:sdtPr>
     <w:sdtEndPr>
       <w:rPr>
-        <w:color w:val="7F7F7F" w:themeColor="background1" w:themeShade="7F"/>
-        <w:spacing w:val="60"/>
+        <w:noProof/>
       </w:rPr>
     </w:sdtEndPr>
     <w:sdtContent>
       <w:p>
         <w:pPr>
           <w:pStyle w:val="Footer"/>
-          <w:pBdr>
-            <w:top w:val="single" w:sz="4" w:space="1" w:color="D9D9D9" w:themeColor="background1" w:themeShade="D9"/>
-          </w:pBdr>
-          <w:jc w:val="right"/>
+          <w:jc w:val="center"/>
         </w:pPr>
         <w:r>
-          <w:rPr>
-            <w:noProof/>
-          </w:rPr>
-          <w:drawing>
-            <wp:inline distT="0" distB="0" distL="0" distR="0" wp14:anchorId="72112E7C" wp14:editId="48CE5FDF">
-              <wp:extent cx="5731200" cy="883897"/>
-              <wp:effectExtent l="0" t="0" r="0" b="0"/>
-              <wp:docPr id="1671490462" name="Picture 3" descr="A close-up of a logo&#10;&#10;Description automatically generated"/>
-              <wp:cNvGraphicFramePr>
-                <a:graphicFrameLocks xmlns:a="http://schemas.openxmlformats.org/drawingml/2006/main" noChangeAspect="1"/>
-              </wp:cNvGraphicFramePr>
-              <a:graphic xmlns:a="http://schemas.openxmlformats.org/drawingml/2006/main">
-                <a:graphicData uri="http://schemas.openxmlformats.org/drawingml/2006/picture">
-                  <pic:pic xmlns:pic="http://schemas.openxmlformats.org/drawingml/2006/picture">
-                    <pic:nvPicPr>
-                      <pic:cNvPr id="1130090761" name="Picture 3" descr="A close-up of a logo&#10;&#10;Description automatically generated"/>
-                      <pic:cNvPicPr/>
-                    </pic:nvPicPr>
-                    <pic:blipFill>
-                      <a:blip r:embed="rId1">
-                        <a:extLst>
-                          <a:ext uri="{28A0092B-C50C-407E-A947-70E740481C1C}">
-                            <a14:useLocalDpi xmlns:a14="http://schemas.microsoft.com/office/drawing/2010/main" val="0"/>
-                          </a:ext>
-                        </a:extLst>
-                      </a:blip>
-                      <a:stretch>
-                        <a:fillRect/>
-                      </a:stretch>
-                    </pic:blipFill>
-                    <pic:spPr>
-                      <a:xfrm>
-                        <a:off x="0" y="0"/>
-                        <a:ext cx="5731200" cy="883897"/>
-                      </a:xfrm>
-                      <a:prstGeom prst="rect">
-                        <a:avLst/>
-                      </a:prstGeom>
-                    </pic:spPr>
-                  </pic:pic>
-                </a:graphicData>
-              </a:graphic>
-            </wp:inline>
-          </w:drawing>
-        </w:r>
-      </w:p>
-      <w:p>
-        <w:pPr>
-          <w:pStyle w:val="Footer"/>
-          <w:pBdr>
-            <w:top w:val="single" w:sz="4" w:space="1" w:color="D9D9D9" w:themeColor="background1" w:themeShade="D9"/>
-          </w:pBdr>
-          <w:jc w:val="right"/>
-        </w:pPr>
-        <w:r>
-          <w:rPr>
-            <w:rFonts w:cs="Arial"/>
-          </w:rPr>
           <w:fldChar w:fldCharType="begin"/>
         </w:r>
         <w:r>
-          <w:rPr>
-            <w:rFonts w:cs="Arial"/>
-          </w:rPr>
           <w:instrText xml:space="preserve"> PAGE   \* MERGEFORMAT </w:instrText>
         </w:r>
         <w:r>
-          <w:rPr>
-            <w:rFonts w:cs="Arial"/>
-          </w:rPr>
           <w:fldChar w:fldCharType="separate"/>
         </w:r>
         <w:r>
           <w:rPr>
-            <w:rFonts w:cs="Arial"/>
             <w:noProof/>
           </w:rPr>
           <w:t>2</w:t>
         </w:r>
         <w:r>
           <w:rPr>
-            <w:rFonts w:cs="Arial"/>
             <w:noProof/>
           </w:rPr>
           <w:fldChar w:fldCharType="end"/>
-        </w:r>
-        <w:r>
-          <w:rPr>
-            <w:rFonts w:cs="Arial"/>
-          </w:rPr>
-          <w:t xml:space="preserve"> | </w:t>
-        </w:r>
-        <w:r>
-          <w:rPr>
-            <w:rFonts w:cs="Arial"/>
-            <w:color w:val="7F7F7F" w:themeColor="background1" w:themeShade="7F"/>
-            <w:spacing w:val="60"/>
-          </w:rPr>
-          <w:t>Page</w:t>
         </w:r>
       </w:p>
     </w:sdtContent>
@@ -2710,6 +2670,10 @@
 </file>
 
 <file path=customXml/item1.xml><?xml version="1.0" encoding="utf-8"?>
+<b:Sources xmlns:b="http://schemas.openxmlformats.org/officeDocument/2006/bibliography" xmlns="http://schemas.openxmlformats.org/officeDocument/2006/bibliography" SelectedStyle="\APASixthEditionOfficeOnline.xsl" StyleName="APA" Version="6"/>
+</file>
+
+<file path=customXml/item2.xml><?xml version="1.0" encoding="utf-8"?>
 <ct:contentTypeSchema xmlns:ct="http://schemas.microsoft.com/office/2006/metadata/contentType" xmlns:ma="http://schemas.microsoft.com/office/2006/metadata/properties/metaAttributes" ct:_="" ma:_="" ma:contentTypeName="Document" ma:contentTypeID="0x010100BE37AAF0DD5F4448A506F792B732F161" ma:contentTypeVersion="15" ma:contentTypeDescription="Create a new document." ma:contentTypeScope="" ma:versionID="4f9eece326cb8525d683a1ea9e6b2db6">
   <xsd:schema xmlns:xsd="http://www.w3.org/2001/XMLSchema" xmlns:xs="http://www.w3.org/2001/XMLSchema" xmlns:p="http://schemas.microsoft.com/office/2006/metadata/properties" xmlns:ns2="17fa7942-0d9f-40ad-9093-ce71332f67f5" xmlns:ns3="c0a5e2f2-cbc9-444d-acb1-da3840c97b19" targetNamespace="http://schemas.microsoft.com/office/2006/metadata/properties" ma:root="true" ma:fieldsID="83691a1f05b251e90b3a47d11cb76344" ns2:_="" ns3:_="">
     <xsd:import namespace="17fa7942-0d9f-40ad-9093-ce71332f67f5"/>
@@ -2944,11 +2908,16 @@
 </ct:contentTypeSchema>
 </file>
 
-<file path=customXml/item2.xml><?xml version="1.0" encoding="utf-8"?>
-<b:Sources xmlns:b="http://schemas.openxmlformats.org/officeDocument/2006/bibliography" xmlns="http://schemas.openxmlformats.org/officeDocument/2006/bibliography" SelectedStyle="\APASixthEditionOfficeOnline.xsl" StyleName="APA" Version="6"/>
+<file path=customXml/item3.xml><?xml version="1.0" encoding="utf-8"?>
+<?mso-contentType ?>
+<FormTemplates xmlns="http://schemas.microsoft.com/sharepoint/v3/contenttype/forms">
+  <Display>DocumentLibraryForm</Display>
+  <Edit>DocumentLibraryForm</Edit>
+  <New>DocumentLibraryForm</New>
+</FormTemplates>
 </file>
 
-<file path=customXml/item3.xml><?xml version="1.0" encoding="utf-8"?>
+<file path=customXml/item4.xml><?xml version="1.0" encoding="utf-8"?>
 <p:properties xmlns:p="http://schemas.microsoft.com/office/2006/metadata/properties" xmlns:xsi="http://www.w3.org/2001/XMLSchema-instance" xmlns:pc="http://schemas.microsoft.com/office/infopath/2007/PartnerControls">
   <documentManagement>
     <TaxCatchAll xmlns="c0a5e2f2-cbc9-444d-acb1-da3840c97b19" xsi:nil="true"/>
@@ -2959,16 +2928,15 @@
 </p:properties>
 </file>
 
-<file path=customXml/item4.xml><?xml version="1.0" encoding="utf-8"?>
-<?mso-contentType ?>
-<FormTemplates xmlns="http://schemas.microsoft.com/sharepoint/v3/contenttype/forms">
-  <Display>DocumentLibraryForm</Display>
-  <Edit>DocumentLibraryForm</Edit>
-  <New>DocumentLibraryForm</New>
-</FormTemplates>
+<file path=customXml/itemProps1.xml><?xml version="1.0" encoding="utf-8"?>
+<ds:datastoreItem xmlns:ds="http://schemas.openxmlformats.org/officeDocument/2006/customXml" ds:itemID="{64FA4F1C-B507-441D-9669-8C36907E557A}">
+  <ds:schemaRefs>
+    <ds:schemaRef ds:uri="http://schemas.openxmlformats.org/officeDocument/2006/bibliography"/>
+  </ds:schemaRefs>
+</ds:datastoreItem>
 </file>
 
-<file path=customXml/itemProps1.xml><?xml version="1.0" encoding="utf-8"?>
+<file path=customXml/itemProps2.xml><?xml version="1.0" encoding="utf-8"?>
 <ds:datastoreItem xmlns:ds="http://schemas.openxmlformats.org/officeDocument/2006/customXml" ds:itemID="{611802FA-C135-4E57-8C02-A7974D1B7D21}">
   <ds:schemaRefs>
     <ds:schemaRef ds:uri="http://schemas.microsoft.com/office/2006/metadata/contentType"/>
@@ -2987,15 +2955,15 @@
 </ds:datastoreItem>
 </file>
 
-<file path=customXml/itemProps2.xml><?xml version="1.0" encoding="utf-8"?>
-<ds:datastoreItem xmlns:ds="http://schemas.openxmlformats.org/officeDocument/2006/customXml" ds:itemID="{64FA4F1C-B507-441D-9669-8C36907E557A}">
+<file path=customXml/itemProps3.xml><?xml version="1.0" encoding="utf-8"?>
+<ds:datastoreItem xmlns:ds="http://schemas.openxmlformats.org/officeDocument/2006/customXml" ds:itemID="{5B075FEA-4E01-4107-8B62-6F06417D51EB}">
   <ds:schemaRefs>
-    <ds:schemaRef ds:uri="http://schemas.openxmlformats.org/officeDocument/2006/bibliography"/>
+    <ds:schemaRef ds:uri="http://schemas.microsoft.com/sharepoint/v3/contenttype/forms"/>
   </ds:schemaRefs>
 </ds:datastoreItem>
 </file>
 
-<file path=customXml/itemProps3.xml><?xml version="1.0" encoding="utf-8"?>
+<file path=customXml/itemProps4.xml><?xml version="1.0" encoding="utf-8"?>
 <ds:datastoreItem xmlns:ds="http://schemas.openxmlformats.org/officeDocument/2006/customXml" ds:itemID="{9E1FEEAB-B510-40FA-8CAE-DC1A4BCFB7AF}">
   <ds:schemaRefs>
     <ds:schemaRef ds:uri="http://schemas.microsoft.com/office/2006/metadata/properties"/>
@@ -3004,12 +2972,4 @@
     <ds:schemaRef ds:uri="17fa7942-0d9f-40ad-9093-ce71332f67f5"/>
   </ds:schemaRefs>
 </ds:datastoreItem>
-</file>
-
-<file path=customXml/itemProps4.xml><?xml version="1.0" encoding="utf-8"?>
-<ds:datastoreItem xmlns:ds="http://schemas.openxmlformats.org/officeDocument/2006/customXml" ds:itemID="{5B075FEA-4E01-4107-8B62-6F06417D51EB}">
-  <ds:schemaRefs>
-    <ds:schemaRef ds:uri="http://schemas.microsoft.com/sharepoint/v3/contenttype/forms"/>
-  </ds:schemaRefs>
-</ds:datastoreItem>
 </file>
</xml_diff>